<commit_message>
Update examples and images
</commit_message>
<xml_diff>
--- a/inst/examples/example-edited.docx
+++ b/inst/examples/example-edited.docx
@@ -6,355 +6,359 @@
       <w:pPr>
         <w:pStyle w:val="Title"/>
       </w:pPr>
-      <w:del w:id="0" w:author="Noam Ross" w:date="2019-05-01T15:40:00Z">
+      <w:del w:id="0" w:author="Noam Ross" w:date="2019-05-09T17:17:00Z">
         <w:r>
-          <w:delText>My Title</w:delText>
+          <w:delText xml:space="preserve">My </w:delText>
         </w:r>
       </w:del>
-      <w:ins w:id="1" w:author="Noam Ross" w:date="2019-05-01T15:40:00Z">
+      <w:ins w:id="1" w:author="Noam Ross" w:date="2019-05-09T17:17:00Z">
         <w:r>
-          <w:t>A Better Title</w:t>
+          <w:t xml:space="preserve">A Different </w:t>
         </w:r>
       </w:ins>
+      <w:r>
+        <w:t>Title</w:t>
+      </w:r>
     </w:p>
     <w:p>
       <w:pPr>
         <w:pStyle w:val="Date"/>
       </w:pPr>
-      <w:r>
-        <w:t xml:space="preserve">Created </w:t>
-      </w:r>
-      <w:r>
-        <w:t>2019-05-</w:t>
-      </w:r>
-      <w:ins w:id="2" w:author="Noam Ross" w:date="2019-05-01T15:38:00Z">
+      <w:bookmarkStart w:id="2" w:name="_GoBack"/>
+      <w:bookmarkEnd w:id="2"/>
+      <w:del w:id="3" w:author="Noam Ross" w:date="2019-05-09T17:22:00Z">
         <w:r>
-          <w:t>10</w:t>
+          <w:delText>Created</w:delText>
+        </w:r>
+      </w:del>
+      <w:ins w:id="4" w:author="Noam Ross" w:date="2019-05-09T17:22:00Z">
+        <w:r>
+          <w:t>May 09, 2019</w:t>
         </w:r>
       </w:ins>
-      <w:del w:id="3" w:author="Noam Ross" w:date="2019-05-01T15:38:00Z">
+      <w:del w:id="5" w:author="Noam Ross" w:date="2019-05-09T17:22:00Z">
         <w:r>
-          <w:delText>0</w:delText>
+          <w:delText xml:space="preserve"> </w:delText>
+        </w:r>
+        <w:bookmarkStart w:id="6" w:name="redoc-inlinecode-1"/>
+        <w:r>
+          <w:rPr>
+            <w:rStyle w:val="redoc-inlinecode-1"/>
+          </w:rPr>
+          <w:delText>2019-05-09</w:delText>
+        </w:r>
+      </w:del>
+      <w:bookmarkEnd w:id="6"/>
+    </w:p>
+    <w:p>
+      <w:pPr>
+        <w:pStyle w:val="Heading2"/>
+      </w:pPr>
+      <w:bookmarkStart w:id="7" w:name="reversible-r-markdown-document"/>
+      <w:r>
+        <w:t>Reversible R Markdown Document</w:t>
+      </w:r>
+      <w:bookmarkEnd w:id="7"/>
+    </w:p>
+    <w:p>
+      <w:pPr>
+        <w:pStyle w:val="FirstParagraph"/>
+      </w:pPr>
+      <w:r>
+        <w:t>This is an example Reversible R Markdown document.</w:t>
+      </w:r>
+      <w:del w:id="8" w:author="Noam Ross" w:date="2019-05-09T17:17:00Z">
+        <w:r>
+          <w:delText xml:space="preserve"> It will preserve code elements for restoration in your final </w:delText>
+        </w:r>
+        <w:r>
+          <w:rPr>
+            <w:rStyle w:val="VerbatimChar"/>
+          </w:rPr>
+          <w:delText>.docx</w:delText>
+        </w:r>
+        <w:r>
+          <w:delText xml:space="preserve"> file.</w:delText>
         </w:r>
       </w:del>
     </w:p>
     <w:p>
       <w:pPr>
-        <w:pStyle w:val="redoc-codechunk-1"/>
-        <w:rPr>
+        <w:pStyle w:val="BodyText"/>
+      </w:pPr>
+      <w:r>
+        <w:t xml:space="preserve">You can use things like inline </w:t>
+      </w:r>
+      <w:bookmarkStart w:id="9" w:name="redoc-htmlcomment-1"/>
+      <w:r>
+        <w:rPr>
+          <w:rStyle w:val="redoc-htmlcomment-1"/>
           <w:vanish/>
         </w:rPr>
-      </w:pPr>
-      <w:bookmarkStart w:id="4" w:name="redoc-codechunk-1"/>
-      <w:r>
-        <w:rPr>
-          <w:vanish/>
-        </w:rPr>
         <w:t>RPLACEHOLDER</w:t>
       </w:r>
+      <w:bookmarkEnd w:id="9"/>
+      <w:r>
+        <w:t xml:space="preserve"> comments</w:t>
+      </w:r>
+      <w:ins w:id="10" w:author="Noam Ross" w:date="2019-05-09T17:17:00Z">
+        <w:r>
+          <w:t xml:space="preserve"> and they will be restored.</w:t>
+        </w:r>
+      </w:ins>
+      <w:del w:id="11" w:author="Noam Ross" w:date="2019-05-09T17:17:00Z">
+        <w:r>
+          <w:delText>.</w:delText>
+        </w:r>
+      </w:del>
     </w:p>
     <w:p>
       <w:pPr>
-        <w:pStyle w:val="Heading2"/>
-      </w:pPr>
-      <w:bookmarkStart w:id="5" w:name="reversible-r-markdown-document"/>
-      <w:bookmarkEnd w:id="4"/>
-      <w:r>
-        <w:t>Reversible R Markdown Document</w:t>
-      </w:r>
-      <w:bookmarkEnd w:id="5"/>
+        <w:pStyle w:val="BodyText"/>
+      </w:pPr>
+      <w:r>
+        <w:t xml:space="preserve">You can use code chunks to generate output and they will be </w:t>
+      </w:r>
+      <w:commentRangeStart w:id="12"/>
+      <w:r>
+        <w:t>restored</w:t>
+      </w:r>
+      <w:commentRangeEnd w:id="12"/>
+      <w:r>
+        <w:rPr>
+          <w:rStyle w:val="CommentReference"/>
+        </w:rPr>
+        <w:commentReference w:id="12"/>
+      </w:r>
+      <w:r>
+        <w:t>:</w:t>
+      </w:r>
     </w:p>
     <w:p>
       <w:pPr>
-        <w:pStyle w:val="FirstParagraph"/>
-      </w:pPr>
-      <w:r>
-        <w:t xml:space="preserve">This is an example Reversible R Markdown document. It will preserve code elements for restoration in your final </w:t>
-      </w:r>
-      <w:r>
-        <w:rPr>
-          <w:rStyle w:val="VerbatimChar"/>
-        </w:rPr>
-        <w:t>.docx</w:t>
-      </w:r>
-      <w:r>
-        <w:t xml:space="preserve"> file.</w:t>
+        <w:pStyle w:val="redoc-codechunk-1"/>
+      </w:pPr>
+      <w:bookmarkStart w:id="13" w:name="redoc-codechunk-1"/>
+      <w:r>
+        <w:rPr>
+          <w:rStyle w:val="KeywordTok"/>
+        </w:rPr>
+        <w:t>summary</w:t>
+      </w:r>
+      <w:r>
+        <w:rPr>
+          <w:rStyle w:val="NormalTok"/>
+        </w:rPr>
+        <w:t>(cars)</w:t>
       </w:r>
     </w:p>
     <w:p>
       <w:pPr>
-        <w:pStyle w:val="BodyText"/>
-      </w:pPr>
-      <w:r>
-        <w:t xml:space="preserve">You can use things like inline </w:t>
-      </w:r>
-      <w:bookmarkStart w:id="6" w:name="redoc-htmlcomment-1"/>
-      <w:r>
-        <w:rPr>
-          <w:rStyle w:val="redoc-htmlcomment-1"/>
+        <w:pStyle w:val="redoc-codechunk-1"/>
+      </w:pPr>
+      <w:r>
+        <w:rPr>
+          <w:rStyle w:val="VerbatimChar"/>
+        </w:rPr>
+        <w:t xml:space="preserve">##      speed           dist       </w:t>
+      </w:r>
+      <w:r>
+        <w:br/>
+      </w:r>
+      <w:r>
+        <w:rPr>
+          <w:rStyle w:val="VerbatimChar"/>
+        </w:rPr>
+        <w:t xml:space="preserve">##  Min.   : 4.0   Min.   :  2.00  </w:t>
+      </w:r>
+      <w:r>
+        <w:br/>
+      </w:r>
+      <w:r>
+        <w:rPr>
+          <w:rStyle w:val="VerbatimChar"/>
+        </w:rPr>
+        <w:t xml:space="preserve">##  1st Qu.:12.0   1st Qu.: 26.00  </w:t>
+      </w:r>
+      <w:r>
+        <w:br/>
+      </w:r>
+      <w:r>
+        <w:rPr>
+          <w:rStyle w:val="VerbatimChar"/>
+        </w:rPr>
+        <w:t xml:space="preserve">##  Median :15.0   Median : 36.00  </w:t>
+      </w:r>
+      <w:r>
+        <w:br/>
+      </w:r>
+      <w:r>
+        <w:rPr>
+          <w:rStyle w:val="VerbatimChar"/>
+        </w:rPr>
+        <w:t xml:space="preserve">##  Mean   :15.4   Mean   : 42.98  </w:t>
+      </w:r>
+      <w:r>
+        <w:br/>
+      </w:r>
+      <w:r>
+        <w:rPr>
+          <w:rStyle w:val="VerbatimChar"/>
+        </w:rPr>
+        <w:t xml:space="preserve">##  3rd Qu.:19.0   3rd Qu.: 56.00  </w:t>
+      </w:r>
+      <w:r>
+        <w:br/>
+      </w:r>
+      <w:r>
+        <w:rPr>
+          <w:rStyle w:val="VerbatimChar"/>
+        </w:rPr>
+        <w:t>##  Max.   :25.0   Max.   :120.00</w:t>
+      </w:r>
+    </w:p>
+    <w:p>
+      <w:pPr>
+        <w:pStyle w:val="Heading2"/>
+      </w:pPr>
+      <w:bookmarkStart w:id="14" w:name="inline-text"/>
+      <w:bookmarkEnd w:id="13"/>
+      <w:r>
+        <w:t>Inline text</w:t>
+      </w:r>
+      <w:bookmarkEnd w:id="14"/>
+    </w:p>
+    <w:p>
+      <w:pPr>
+        <w:pStyle w:val="redoc-codechunk-2"/>
+        <w:rPr>
           <w:vanish/>
         </w:rPr>
+      </w:pPr>
+      <w:bookmarkStart w:id="15" w:name="redoc-codechunk-2"/>
+      <w:r>
+        <w:rPr>
+          <w:vanish/>
+        </w:rPr>
         <w:t>RPLACEHOLDER</w:t>
       </w:r>
-      <w:bookmarkEnd w:id="6"/>
-      <w:r>
-        <w:t xml:space="preserve"> comme</w:t>
-      </w:r>
-      <w:del w:id="7" w:author="Noam Ross" w:date="2019-05-01T15:40:00Z">
+    </w:p>
+    <w:bookmarkEnd w:id="15"/>
+    <w:p>
+      <w:pPr>
+        <w:pStyle w:val="FirstParagraph"/>
+      </w:pPr>
+      <w:r>
+        <w:t xml:space="preserve">You can include calculations inline like so: </w:t>
+      </w:r>
+      <w:bookmarkStart w:id="16" w:name="redoc-inlinecode-2"/>
+      <w:r>
+        <w:rPr>
+          <w:rStyle w:val="redoc-inlinecode-2"/>
+        </w:rPr>
+        <w:t>2</w:t>
+      </w:r>
+      <w:bookmarkEnd w:id="16"/>
+      <w:r>
+        <w:t xml:space="preserve"> plus </w:t>
+      </w:r>
+      <w:bookmarkStart w:id="17" w:name="redoc-inlinecode-3"/>
+      <w:r>
+        <w:rPr>
+          <w:rStyle w:val="redoc-inlinecode-3"/>
+        </w:rPr>
+        <w:t>3</w:t>
+      </w:r>
+      <w:bookmarkEnd w:id="17"/>
+      <w:r>
+        <w:t xml:space="preserve"> equals </w:t>
+      </w:r>
+      <w:bookmarkStart w:id="18" w:name="redoc-inlinecode-4"/>
+      <w:r>
+        <w:rPr>
+          <w:rStyle w:val="redoc-inlinecode-4"/>
+        </w:rPr>
+        <w:t>5</w:t>
+      </w:r>
+      <w:bookmarkEnd w:id="18"/>
+      <w:r>
+        <w:t xml:space="preserve">. Even empty inline chunks </w:t>
+      </w:r>
+      <w:bookmarkStart w:id="19" w:name="redoc-inlinecode-5"/>
+      <w:r>
+        <w:rPr>
+          <w:rStyle w:val="redoc-inlinecode-5"/>
+          <w:vanish/>
+        </w:rPr>
+        <w:t>RPLACEHOLDER</w:t>
+      </w:r>
+      <w:bookmarkEnd w:id="19"/>
+      <w:r>
+        <w:t xml:space="preserve"> will be stored and marked with hidden text in the Word document.</w:t>
+      </w:r>
+    </w:p>
+    <w:p>
+      <w:pPr>
+        <w:pStyle w:val="Heading2"/>
+        <w:rPr>
+          <w:del w:id="20" w:author="Noam Ross" w:date="2019-05-09T17:18:00Z"/>
+        </w:rPr>
+      </w:pPr>
+      <w:bookmarkStart w:id="21" w:name="chunks-with-plots"/>
+      <w:del w:id="22" w:author="Noam Ross" w:date="2019-05-09T17:18:00Z">
         <w:r>
-          <w:delText>e</w:delText>
+          <w:lastRenderedPageBreak/>
+          <w:delText>Chunks with plots</w:delText>
+        </w:r>
+        <w:bookmarkEnd w:id="21"/>
+      </w:del>
+    </w:p>
+    <w:p>
+      <w:pPr>
+        <w:pStyle w:val="FirstParagraph"/>
+        <w:rPr>
+          <w:del w:id="23" w:author="Noam Ross" w:date="2019-05-09T17:18:00Z"/>
+        </w:rPr>
+      </w:pPr>
+      <w:del w:id="24" w:author="Noam Ross" w:date="2019-05-09T17:18:00Z">
+        <w:r>
+          <w:delText>You can of course also embed plots, for example:</w:delText>
         </w:r>
       </w:del>
-      <w:r>
-        <w:t>nts.</w:t>
-      </w:r>
     </w:p>
     <w:p>
       <w:pPr>
-        <w:pStyle w:val="BodyText"/>
-      </w:pPr>
-      <w:r>
-        <w:t>You can use code chunks to generate output and they will be restored:</w:t>
-      </w:r>
+        <w:pStyle w:val="redoc-codechunk-3"/>
+        <w:rPr>
+          <w:del w:id="25" w:author="Noam Ross" w:date="2019-05-09T17:18:00Z"/>
+        </w:rPr>
+      </w:pPr>
+      <w:bookmarkStart w:id="26" w:name="redoc-codechunk-3"/>
+      <w:del w:id="27" w:author="Noam Ross" w:date="2019-05-09T17:18:00Z">
+        <w:r>
+          <w:rPr>
+            <w:rStyle w:val="KeywordTok"/>
+          </w:rPr>
+          <w:delText>plot</w:delText>
+        </w:r>
+        <w:r>
+          <w:rPr>
+            <w:rStyle w:val="NormalTok"/>
+          </w:rPr>
+          <w:delText>(pressure)</w:delText>
+        </w:r>
+      </w:del>
     </w:p>
     <w:p>
       <w:pPr>
-        <w:pStyle w:val="redoc-codechunk-2"/>
-      </w:pPr>
-      <w:bookmarkStart w:id="8" w:name="redoc-codechunk-2"/>
-      <w:r>
-        <w:rPr>
-          <w:rStyle w:val="KeywordTok"/>
-        </w:rPr>
-        <w:t>summary</w:t>
-      </w:r>
-      <w:r>
-        <w:rPr>
-          <w:rStyle w:val="NormalTok"/>
-        </w:rPr>
-        <w:t>(cars)</w:t>
-      </w:r>
-    </w:p>
-    <w:p>
-      <w:pPr>
-        <w:pStyle w:val="redoc-codechunk-2"/>
-      </w:pPr>
-      <w:r>
-        <w:rPr>
-          <w:rStyle w:val="VerbatimChar"/>
-        </w:rPr>
-        <w:t xml:space="preserve">##      speed           dist       </w:t>
-      </w:r>
-      <w:r>
-        <w:br/>
-      </w:r>
-      <w:r>
-        <w:rPr>
-          <w:rStyle w:val="VerbatimChar"/>
-        </w:rPr>
-        <w:t xml:space="preserve">##  Min.   : 4.0   Min.   :  2.00  </w:t>
-      </w:r>
-      <w:r>
-        <w:br/>
-      </w:r>
-      <w:r>
-        <w:rPr>
-          <w:rStyle w:val="VerbatimChar"/>
-        </w:rPr>
-        <w:t xml:space="preserve">##  1st Qu.:12.0   1st Qu.: 26.00  </w:t>
-      </w:r>
-      <w:r>
-        <w:br/>
-      </w:r>
-      <w:r>
-        <w:rPr>
-          <w:rStyle w:val="VerbatimChar"/>
-        </w:rPr>
-        <w:t xml:space="preserve">##  Median :15.0   Median : 36.00  </w:t>
-      </w:r>
-      <w:r>
-        <w:br/>
-      </w:r>
-      <w:r>
-        <w:rPr>
-          <w:rStyle w:val="VerbatimChar"/>
-        </w:rPr>
-        <w:t xml:space="preserve">##  Mean   :15.4   Mean   : </w:t>
-      </w:r>
-      <w:r>
-        <w:rPr>
-          <w:rStyle w:val="VerbatimChar"/>
-        </w:rPr>
-        <w:t xml:space="preserve">42.98  </w:t>
-      </w:r>
-      <w:r>
-        <w:br/>
-      </w:r>
-      <w:r>
-        <w:rPr>
-          <w:rStyle w:val="VerbatimChar"/>
-        </w:rPr>
-        <w:t xml:space="preserve">##  3rd Qu.:19.0   3rd Qu.: 56.00  </w:t>
-      </w:r>
-      <w:r>
-        <w:br/>
-      </w:r>
-      <w:r>
-        <w:rPr>
-          <w:rStyle w:val="VerbatimChar"/>
-        </w:rPr>
-        <w:t>##  Max.   :25.0   Max.   :120.00</w:t>
-      </w:r>
-    </w:p>
-    <w:p>
-      <w:pPr>
-        <w:pStyle w:val="Heading2"/>
-      </w:pPr>
-      <w:bookmarkStart w:id="9" w:name="inline-text"/>
-      <w:bookmarkEnd w:id="8"/>
-      <w:r>
-        <w:t>Inline text</w:t>
-      </w:r>
-      <w:bookmarkEnd w:id="9"/>
-    </w:p>
-    <w:p>
-      <w:pPr>
         <w:pStyle w:val="redoc-codechunk-3"/>
-        <w:rPr>
-          <w:vanish/>
-        </w:rPr>
-      </w:pPr>
-      <w:bookmarkStart w:id="10" w:name="redoc-codechunk-3"/>
-      <w:r>
-        <w:rPr>
-          <w:vanish/>
-        </w:rPr>
-        <w:t>RPLACEHOLDER</w:t>
-      </w:r>
-    </w:p>
-    <w:bookmarkEnd w:id="10"/>
-    <w:p>
-      <w:pPr>
-        <w:pStyle w:val="FirstParagraph"/>
-      </w:pPr>
-      <w:r>
-        <w:t xml:space="preserve">You can include calculations inline like so: </w:t>
-      </w:r>
-      <w:bookmarkStart w:id="11" w:name="redoc-inlinecode-2"/>
-      <w:r>
-        <w:rPr>
-          <w:rStyle w:val="redoc-inlinecode-2"/>
-        </w:rPr>
-        <w:t>2</w:t>
-      </w:r>
-      <w:bookmarkEnd w:id="11"/>
-      <w:r>
-        <w:t xml:space="preserve"> plus </w:t>
-      </w:r>
-      <w:bookmarkStart w:id="12" w:name="redoc-inlinecode-3"/>
-      <w:r>
-        <w:rPr>
-          <w:rStyle w:val="redoc-inlinecode-3"/>
-        </w:rPr>
-        <w:t>3</w:t>
-      </w:r>
-      <w:bookmarkEnd w:id="12"/>
-      <w:r>
-        <w:t xml:space="preserve"> equals </w:t>
-      </w:r>
-      <w:bookmarkStart w:id="13" w:name="redoc-inlinecode-4"/>
-      <w:r>
-        <w:rPr>
-          <w:rStyle w:val="redoc-inlinecode-4"/>
-        </w:rPr>
-        <w:t>5</w:t>
-      </w:r>
-      <w:bookmarkEnd w:id="13"/>
-      <w:r>
-        <w:t xml:space="preserve">. What about empty inline </w:t>
-      </w:r>
-      <w:proofErr w:type="gramStart"/>
-      <w:r>
-        <w:t>chunks?:</w:t>
-      </w:r>
-      <w:proofErr w:type="gramEnd"/>
-      <w:r>
-        <w:t xml:space="preserve"> </w:t>
-      </w:r>
-      <w:commentRangeStart w:id="14"/>
-      <w:r>
-        <w:t xml:space="preserve">Like </w:t>
-      </w:r>
-      <w:bookmarkStart w:id="15" w:name="redoc-inlinecode-5"/>
-      <w:r>
-        <w:rPr>
-          <w:rStyle w:val="redoc-inlinecode-5"/>
-          <w:vanish/>
-        </w:rPr>
-        <w:t>RPLACEHOLDER</w:t>
-      </w:r>
-      <w:bookmarkEnd w:id="15"/>
-      <w:r>
-        <w:t>?</w:t>
-      </w:r>
-      <w:commentRangeEnd w:id="14"/>
-      <w:r>
-        <w:rPr>
-          <w:rStyle w:val="CommentReference"/>
-        </w:rPr>
-        <w:commentReference w:id="14"/>
-      </w:r>
-    </w:p>
-    <w:p>
-      <w:pPr>
-        <w:pStyle w:val="Heading2"/>
-      </w:pPr>
-      <w:bookmarkStart w:id="17" w:name="chunks-with-plots"/>
-      <w:r>
-        <w:t>Chunks with plots</w:t>
-      </w:r>
-      <w:bookmarkEnd w:id="17"/>
-    </w:p>
-    <w:p>
-      <w:pPr>
-        <w:pStyle w:val="FirstParagraph"/>
-      </w:pPr>
-      <w:r>
-        <w:t xml:space="preserve">You can also embed </w:t>
-      </w:r>
-      <w:r>
-        <w:t>plots, for example:</w:t>
-      </w:r>
-    </w:p>
-    <w:p>
-      <w:pPr>
-        <w:pStyle w:val="redoc-codechunk-4"/>
-      </w:pPr>
-      <w:bookmarkStart w:id="18" w:name="redoc-codechunk-4"/>
-      <w:r>
-        <w:rPr>
-          <w:rStyle w:val="KeywordTok"/>
-        </w:rPr>
-        <w:t>plot</w:t>
-      </w:r>
-      <w:r>
-        <w:rPr>
-          <w:rStyle w:val="NormalTok"/>
-        </w:rPr>
-        <w:t>(pressure)</w:t>
-      </w:r>
-    </w:p>
-    <w:p>
-      <w:pPr>
-        <w:pStyle w:val="redoc-codechunk-4"/>
       </w:pPr>
       <w:r>
         <w:rPr>
           <w:noProof/>
         </w:rPr>
-        <w:lastRenderedPageBreak/>
         <w:drawing>
-          <wp:inline distT="0" distB="0" distL="0" distR="0" wp14:anchorId="7AB69020" wp14:editId="48C4208C">
+          <wp:inline distT="0" distB="0" distL="0" distR="0" wp14:anchorId="5D4C03B1" wp14:editId="48367EB5">
             <wp:extent cx="5334000" cy="5334000"/>
             <wp:effectExtent l="0" t="0" r="0" b="0"/>
             <wp:docPr id="1" name="Picture"/>
@@ -403,15 +407,15 @@
           <w:vanish/>
         </w:rPr>
       </w:pPr>
-      <w:bookmarkStart w:id="19" w:name="redoc-yaml-1"/>
-      <w:bookmarkEnd w:id="18"/>
+      <w:bookmarkStart w:id="28" w:name="redoc-yaml-1"/>
+      <w:bookmarkEnd w:id="26"/>
       <w:r>
         <w:rPr>
           <w:vanish/>
         </w:rPr>
         <w:t>RPLACEHOLDER</w:t>
       </w:r>
-      <w:bookmarkEnd w:id="19"/>
+      <w:bookmarkEnd w:id="28"/>
     </w:p>
     <w:sectPr>
       <w:type w:val="continuous"/>
@@ -425,7 +429,7 @@
 
 <file path=word/comments.xml><?xml version="1.0" encoding="utf-8"?>
 <w:comments xmlns:wpc="http://schemas.microsoft.com/office/word/2010/wordprocessingCanvas" xmlns:cx="http://schemas.microsoft.com/office/drawing/2014/chartex" xmlns:cx1="http://schemas.microsoft.com/office/drawing/2015/9/8/chartex" xmlns:cx2="http://schemas.microsoft.com/office/drawing/2015/10/21/chartex" xmlns:cx3="http://schemas.microsoft.com/office/drawing/2016/5/9/chartex" xmlns:cx4="http://schemas.microsoft.com/office/drawing/2016/5/10/chartex" xmlns:cx5="http://schemas.microsoft.com/office/drawing/2016/5/11/chartex" xmlns:cx6="http://schemas.microsoft.com/office/drawing/2016/5/12/chartex" xmlns:cx7="http://schemas.microsoft.com/office/drawing/2016/5/13/chartex" xmlns:cx8="http://schemas.microsoft.com/office/drawing/2016/5/14/chartex" xmlns:mc="http://schemas.openxmlformats.org/markup-compatibility/2006" xmlns:aink="http://schemas.microsoft.com/office/drawing/2016/ink" xmlns:am3d="http://schemas.microsoft.com/office/drawing/2017/model3d" xmlns:o="urn:schemas-microsoft-com:office:office" xmlns:r="http://schemas.openxmlformats.org/officeDocument/2006/relationships" xmlns:m="http://schemas.openxmlformats.org/officeDocument/2006/math" xmlns:v="urn:schemas-microsoft-com:vml" xmlns:wp14="http://schemas.microsoft.com/office/word/2010/wordprocessingDrawing" xmlns:wp="http://schemas.openxmlformats.org/drawingml/2006/wordprocessingDrawing" xmlns:w10="urn:schemas-microsoft-com:office:word" xmlns:w="http://schemas.openxmlformats.org/wordprocessingml/2006/main" xmlns:w14="http://schemas.microsoft.com/office/word/2010/wordml" xmlns:w15="http://schemas.microsoft.com/office/word/2012/wordml" xmlns:w16cid="http://schemas.microsoft.com/office/word/2016/wordml/cid" xmlns:w16se="http://schemas.microsoft.com/office/word/2015/wordml/symex" xmlns:wpg="http://schemas.microsoft.com/office/word/2010/wordprocessingGroup" xmlns:wpi="http://schemas.microsoft.com/office/word/2010/wordprocessingInk" xmlns:wne="http://schemas.microsoft.com/office/word/2006/wordml" xmlns:wps="http://schemas.microsoft.com/office/word/2010/wordprocessingShape" mc:Ignorable="w14 w15 w16se w16cid wp14">
-  <w:comment w:id="14" w:author="Noam Ross" w:date="2019-05-01T15:40:00Z" w:initials="NR">
+  <w:comment w:id="12" w:author="Noam Ross" w:date="2019-05-09T17:18:00Z" w:initials="NR">
     <w:p>
       <w:pPr>
         <w:pStyle w:val="CommentText"/>
@@ -437,10 +441,8 @@
         <w:annotationRef/>
       </w:r>
       <w:r>
-        <w:t>What’s going on here?</w:t>
-      </w:r>
-      <w:bookmarkStart w:id="16" w:name="_GoBack"/>
-      <w:bookmarkEnd w:id="16"/>
+        <w:t>Neat!</w:t>
+      </w:r>
     </w:p>
   </w:comment>
 </w:comments>
@@ -448,13 +450,13 @@
 
 <file path=word/commentsExtended.xml><?xml version="1.0" encoding="utf-8"?>
 <w15:commentsEx xmlns:wpc="http://schemas.microsoft.com/office/word/2010/wordprocessingCanvas" xmlns:cx="http://schemas.microsoft.com/office/drawing/2014/chartex" xmlns:cx1="http://schemas.microsoft.com/office/drawing/2015/9/8/chartex" xmlns:cx2="http://schemas.microsoft.com/office/drawing/2015/10/21/chartex" xmlns:cx3="http://schemas.microsoft.com/office/drawing/2016/5/9/chartex" xmlns:cx4="http://schemas.microsoft.com/office/drawing/2016/5/10/chartex" xmlns:cx5="http://schemas.microsoft.com/office/drawing/2016/5/11/chartex" xmlns:cx6="http://schemas.microsoft.com/office/drawing/2016/5/12/chartex" xmlns:cx7="http://schemas.microsoft.com/office/drawing/2016/5/13/chartex" xmlns:cx8="http://schemas.microsoft.com/office/drawing/2016/5/14/chartex" xmlns:mc="http://schemas.openxmlformats.org/markup-compatibility/2006" xmlns:aink="http://schemas.microsoft.com/office/drawing/2016/ink" xmlns:am3d="http://schemas.microsoft.com/office/drawing/2017/model3d" xmlns:o="urn:schemas-microsoft-com:office:office" xmlns:r="http://schemas.openxmlformats.org/officeDocument/2006/relationships" xmlns:m="http://schemas.openxmlformats.org/officeDocument/2006/math" xmlns:v="urn:schemas-microsoft-com:vml" xmlns:wp14="http://schemas.microsoft.com/office/word/2010/wordprocessingDrawing" xmlns:wp="http://schemas.openxmlformats.org/drawingml/2006/wordprocessingDrawing" xmlns:w10="urn:schemas-microsoft-com:office:word" xmlns:w="http://schemas.openxmlformats.org/wordprocessingml/2006/main" xmlns:w14="http://schemas.microsoft.com/office/word/2010/wordml" xmlns:w15="http://schemas.microsoft.com/office/word/2012/wordml" xmlns:w16cid="http://schemas.microsoft.com/office/word/2016/wordml/cid" xmlns:w16se="http://schemas.microsoft.com/office/word/2015/wordml/symex" xmlns:wpg="http://schemas.microsoft.com/office/word/2010/wordprocessingGroup" xmlns:wpi="http://schemas.microsoft.com/office/word/2010/wordprocessingInk" xmlns:wne="http://schemas.microsoft.com/office/word/2006/wordml" xmlns:wps="http://schemas.microsoft.com/office/word/2010/wordprocessingShape" mc:Ignorable="w14 w15 w16se w16cid wp14">
-  <w15:commentEx w15:paraId="2F9F5472" w15:done="0"/>
+  <w15:commentEx w15:paraId="6DA7C4B0" w15:done="0"/>
 </w15:commentsEx>
 </file>
 
 <file path=word/commentsIds.xml><?xml version="1.0" encoding="utf-8"?>
 <w16cid:commentsIds xmlns:wpc="http://schemas.microsoft.com/office/word/2010/wordprocessingCanvas" xmlns:cx="http://schemas.microsoft.com/office/drawing/2014/chartex" xmlns:cx1="http://schemas.microsoft.com/office/drawing/2015/9/8/chartex" xmlns:cx2="http://schemas.microsoft.com/office/drawing/2015/10/21/chartex" xmlns:cx3="http://schemas.microsoft.com/office/drawing/2016/5/9/chartex" xmlns:cx4="http://schemas.microsoft.com/office/drawing/2016/5/10/chartex" xmlns:cx5="http://schemas.microsoft.com/office/drawing/2016/5/11/chartex" xmlns:cx6="http://schemas.microsoft.com/office/drawing/2016/5/12/chartex" xmlns:cx7="http://schemas.microsoft.com/office/drawing/2016/5/13/chartex" xmlns:cx8="http://schemas.microsoft.com/office/drawing/2016/5/14/chartex" xmlns:mc="http://schemas.openxmlformats.org/markup-compatibility/2006" xmlns:aink="http://schemas.microsoft.com/office/drawing/2016/ink" xmlns:am3d="http://schemas.microsoft.com/office/drawing/2017/model3d" xmlns:o="urn:schemas-microsoft-com:office:office" xmlns:r="http://schemas.openxmlformats.org/officeDocument/2006/relationships" xmlns:m="http://schemas.openxmlformats.org/officeDocument/2006/math" xmlns:v="urn:schemas-microsoft-com:vml" xmlns:wp14="http://schemas.microsoft.com/office/word/2010/wordprocessingDrawing" xmlns:wp="http://schemas.openxmlformats.org/drawingml/2006/wordprocessingDrawing" xmlns:w10="urn:schemas-microsoft-com:office:word" xmlns:w="http://schemas.openxmlformats.org/wordprocessingml/2006/main" xmlns:w14="http://schemas.microsoft.com/office/word/2010/wordml" xmlns:w15="http://schemas.microsoft.com/office/word/2012/wordml" xmlns:w16cid="http://schemas.microsoft.com/office/word/2016/wordml/cid" xmlns:w16se="http://schemas.microsoft.com/office/word/2015/wordml/symex" xmlns:wpg="http://schemas.microsoft.com/office/word/2010/wordprocessingGroup" xmlns:wpi="http://schemas.microsoft.com/office/word/2010/wordprocessingInk" xmlns:wne="http://schemas.microsoft.com/office/word/2006/wordml" xmlns:wps="http://schemas.microsoft.com/office/word/2010/wordprocessingShape" mc:Ignorable="w14 w15 w16se w16cid wp14">
-  <w16cid:commentId w16cid:paraId="2F9F5472" w16cid:durableId="20743C83"/>
+  <w16cid:commentId w16cid:paraId="6DA7C4B0" w16cid:durableId="207EDF4A"/>
 </w16cid:commentsIds>
 </file>
 
@@ -507,7 +509,7 @@
   <w:abstractNum w:abstractNumId="0" w15:restartNumberingAfterBreak="0">
     <w:nsid w:val="2C1AE401"/>
     <w:multiLevelType w:val="multilevel"/>
-    <w:tmpl w:val="841C8D14"/>
+    <w:tmpl w:val="F4CCD2F0"/>
     <w:lvl w:ilvl="0">
       <w:numFmt w:val="bullet"/>
       <w:lvlText w:val=" "/>
@@ -769,6 +771,13 @@
     <w:lsdException w:name="Light Shading"/>
     <w:lsdException w:name="Light List"/>
     <w:lsdException w:name="Light Grid"/>
+    <w:lsdException w:name="Medium Shading 1"/>
+    <w:lsdException w:name="Medium Shading 2"/>
+    <w:lsdException w:name="Medium List 1"/>
+    <w:lsdException w:name="Medium List 2"/>
+    <w:lsdException w:name="Medium Grid 1"/>
+    <w:lsdException w:name="Medium Grid 2"/>
+    <w:lsdException w:name="Medium Grid 3"/>
     <w:lsdException w:name="Dark List"/>
     <w:lsdException w:name="Colorful Shading"/>
     <w:lsdException w:name="Colorful List"/>
@@ -1433,18 +1442,6 @@
       <w:shd w:val="clear" w:color="auto" w:fill="FFBEBF"/>
     </w:rPr>
   </w:style>
-  <w:style w:type="paragraph" w:customStyle="1" w:styleId="redoc-codechunk-4">
-    <w:name w:val="redoc-codechunk-4"/>
-    <w:basedOn w:val="BodyText"/>
-    <w:hidden/>
-    <w:qFormat/>
-    <w:pPr>
-      <w:shd w:val="clear" w:color="auto" w:fill="FFBEBF"/>
-    </w:pPr>
-    <w:rPr>
-      <w:shd w:val="clear" w:color="auto" w:fill="FFBEBF"/>
-    </w:rPr>
-  </w:style>
   <w:style w:type="paragraph" w:customStyle="1" w:styleId="redoc-yaml-1">
     <w:name w:val="redoc-yaml-1"/>
     <w:basedOn w:val="BodyText"/>
@@ -1841,7 +1838,7 @@
     <w:link w:val="BalloonTextChar"/>
     <w:semiHidden/>
     <w:unhideWhenUsed/>
-    <w:rsid w:val="00F656E8"/>
+    <w:rsid w:val="000C0284"/>
     <w:pPr>
       <w:spacing w:after="0"/>
     </w:pPr>
@@ -1856,7 +1853,7 @@
     <w:basedOn w:val="DefaultParagraphFont"/>
     <w:link w:val="BalloonText"/>
     <w:semiHidden/>
-    <w:rsid w:val="00F656E8"/>
+    <w:rsid w:val="000C0284"/>
     <w:rPr>
       <w:rFonts w:ascii="Times New Roman" w:hAnsi="Times New Roman" w:cs="Times New Roman"/>
       <w:sz w:val="18"/>
@@ -1868,7 +1865,7 @@
     <w:basedOn w:val="DefaultParagraphFont"/>
     <w:semiHidden/>
     <w:unhideWhenUsed/>
-    <w:rsid w:val="00C41013"/>
+    <w:rsid w:val="000C0284"/>
     <w:rPr>
       <w:sz w:val="16"/>
       <w:szCs w:val="16"/>
@@ -1880,7 +1877,7 @@
     <w:link w:val="CommentTextChar"/>
     <w:semiHidden/>
     <w:unhideWhenUsed/>
-    <w:rsid w:val="00C41013"/>
+    <w:rsid w:val="000C0284"/>
     <w:rPr>
       <w:sz w:val="20"/>
       <w:szCs w:val="20"/>
@@ -1891,7 +1888,7 @@
     <w:basedOn w:val="DefaultParagraphFont"/>
     <w:link w:val="CommentText"/>
     <w:semiHidden/>
-    <w:rsid w:val="00C41013"/>
+    <w:rsid w:val="000C0284"/>
     <w:rPr>
       <w:sz w:val="20"/>
       <w:szCs w:val="20"/>
@@ -1904,7 +1901,7 @@
     <w:link w:val="CommentSubjectChar"/>
     <w:semiHidden/>
     <w:unhideWhenUsed/>
-    <w:rsid w:val="00C41013"/>
+    <w:rsid w:val="000C0284"/>
     <w:rPr>
       <w:b/>
       <w:bCs/>
@@ -1915,7 +1912,7 @@
     <w:basedOn w:val="CommentTextChar"/>
     <w:link w:val="CommentSubject"/>
     <w:semiHidden/>
-    <w:rsid w:val="00C41013"/>
+    <w:rsid w:val="000C0284"/>
     <w:rPr>
       <w:b/>
       <w:bCs/>

</xml_diff>